<commit_message>
I inserted graphs from Bright's latest .ipynb file
</commit_message>
<xml_diff>
--- a/Exploring_the_Indian_Startup_Ecosystem_Team_Selenium.docx
+++ b/Exploring_the_Indian_Startup_Ecosystem_Team_Selenium.docx
@@ -244,13 +244,7 @@
         <w:rPr>
           <w:rFonts w:ascii="Arial" w:hAnsi="Arial" w:cs="Arial"/>
         </w:rPr>
-        <w:t xml:space="preserve">Aditi Gupta, Co-Founder of Zomato </w:t>
-      </w:r>
-      <w:r>
-        <w:rPr>
-          <w:rFonts w:ascii="Arial" w:hAnsi="Arial" w:cs="Arial"/>
-        </w:rPr>
-        <w:t>once said r</w:t>
+        <w:t>Aditi Gupta, Co-Founder of Zomato once said r</w:t>
       </w:r>
       <w:r>
         <w:rPr>
@@ -306,7 +300,7 @@
         <w:rPr>
           <w:rFonts w:ascii="Arial" w:hAnsi="Arial" w:cs="Arial"/>
         </w:rPr>
-        <w:t>This article is a culmination of a data-driven odyssey, a journey that delves into the heart of the Indian startup ecosystem, unearthing invaluable insights from a comprehensive analysis of funding datasets spanning the years 2018 to 2021. Brace yourselves, for the revelations that lie ahead have the potential to redefine the way we perceive and navigate this exhilarating realm.</w:t>
+        <w:t xml:space="preserve">This article is a culmination of a data-driven odyssey, a journey that delves into the heart of the Indian startup ecosystem, unearthing invaluable insights from a comprehensive analysis of funding datasets spanning the years 2018 to 2021. </w:t>
       </w:r>
     </w:p>
     <w:p>
@@ -332,20 +326,20 @@
         <w:rPr>
           <w:rFonts w:ascii="Arial" w:hAnsi="Arial" w:cs="Arial"/>
         </w:rPr>
+        <w:t>To achieve this objective, we will address the following key business questions:</w:t>
+      </w:r>
+    </w:p>
+    <w:p>
+      <w:pPr>
+        <w:rPr>
+          <w:rFonts w:ascii="Arial" w:hAnsi="Arial" w:cs="Arial"/>
+        </w:rPr>
+      </w:pPr>
+      <w:r>
+        <w:rPr>
+          <w:rFonts w:ascii="Arial" w:hAnsi="Arial" w:cs="Arial"/>
+        </w:rPr>
         <w:lastRenderedPageBreak/>
-        <w:t>To achieve this objective, we will address the following key business questions:</w:t>
-      </w:r>
-    </w:p>
-    <w:p>
-      <w:pPr>
-        <w:rPr>
-          <w:rFonts w:ascii="Arial" w:hAnsi="Arial" w:cs="Arial"/>
-        </w:rPr>
-      </w:pPr>
-      <w:r>
-        <w:rPr>
-          <w:rFonts w:ascii="Arial" w:hAnsi="Arial" w:cs="Arial"/>
-        </w:rPr>
         <w:t>- Which particular sector received the most funding over the time frame?</w:t>
       </w:r>
     </w:p>
@@ -477,13 +471,7 @@
         <w:rPr>
           <w:rFonts w:ascii="Arial" w:hAnsi="Arial" w:cs="Arial"/>
         </w:rPr>
-        <w:t>to prospective investors a</w:t>
-      </w:r>
-      <w:r>
-        <w:rPr>
-          <w:rFonts w:ascii="Arial" w:hAnsi="Arial" w:cs="Arial"/>
-        </w:rPr>
-        <w:t xml:space="preserve">fter having completed similar project that required massive investment in time and expertise, </w:t>
+        <w:t xml:space="preserve">to prospective investors after having completed similar project that required massive investment in time and expertise, </w:t>
       </w:r>
       <w:r>
         <w:rPr>
@@ -660,20 +648,20 @@
         <w:rPr>
           <w:rFonts w:ascii="Arial" w:hAnsi="Arial" w:cs="Arial"/>
         </w:rPr>
+        <w:t>Throughout this arduous process, we adhered to the principles of the esteemed CRISP-DM methodology, a beacon that guided our efforts and ensured a structured, systematic approach to conquering the challenges that lay before us.</w:t>
+      </w:r>
+    </w:p>
+    <w:p>
+      <w:pPr>
+        <w:rPr>
+          <w:rFonts w:ascii="Arial" w:hAnsi="Arial" w:cs="Arial"/>
+        </w:rPr>
+      </w:pPr>
+      <w:r>
+        <w:rPr>
+          <w:rFonts w:ascii="Arial" w:hAnsi="Arial" w:cs="Arial"/>
+        </w:rPr>
         <w:lastRenderedPageBreak/>
-        <w:t>Throughout this arduous process, we adhered to the principles of the esteemed CRISP-DM methodology, a beacon that guided our efforts and ensured a structured, systematic approach to conquering the challenges that lay before us.</w:t>
-      </w:r>
-    </w:p>
-    <w:p>
-      <w:pPr>
-        <w:rPr>
-          <w:rFonts w:ascii="Arial" w:hAnsi="Arial" w:cs="Arial"/>
-        </w:rPr>
-      </w:pPr>
-      <w:r>
-        <w:rPr>
-          <w:rFonts w:ascii="Arial" w:hAnsi="Arial" w:cs="Arial"/>
-        </w:rPr>
         <w:t>Finally,</w:t>
       </w:r>
       <w:r>
@@ -741,34 +729,84 @@
         <w:rPr>
           <w:rFonts w:ascii="Arial" w:hAnsi="Arial" w:cs="Arial"/>
         </w:rPr>
-        <w:t xml:space="preserve"> timeframe, our analysis revealed a clear frontrunner – the technology sector. This burgeoning industry, propelled by the relentless march of innovation and digital transformation, emerged as a beacon of investment, attracting a disproportionate share of funding compared to other sectors.</w:t>
-      </w:r>
-    </w:p>
-    <w:p>
-      <w:pPr>
-        <w:rPr>
-          <w:rFonts w:ascii="Arial" w:hAnsi="Arial" w:cs="Arial"/>
-        </w:rPr>
-      </w:pPr>
-      <w:r>
-        <w:rPr>
-          <w:rFonts w:ascii="Arial" w:hAnsi="Arial" w:cs="Arial"/>
-          <w:highlight w:val="yellow"/>
-        </w:rPr>
-        <w:t># Hey team, please insert a bar chart illustrating the distribution of funding across sectors, with the technology sector prominently highlighted.</w:t>
-      </w:r>
-    </w:p>
-    <w:p>
-      <w:pPr>
-        <w:rPr>
-          <w:rFonts w:ascii="Arial" w:hAnsi="Arial" w:cs="Arial"/>
-        </w:rPr>
-      </w:pPr>
-      <w:r>
-        <w:rPr>
-          <w:rFonts w:ascii="Arial" w:hAnsi="Arial" w:cs="Arial"/>
-        </w:rPr>
-        <w:t>The allure of the technology sector lay in its promise of scalability, disruption, and the potential to reshape entire industries. From cutting-edge software solutions to groundbreaking hardware innovations, this sector captivated investors with its boundless possibilities and the allure of being at the forefront of the digital revolution.</w:t>
+        <w:t xml:space="preserve"> timeframe, our analysis revealed a clear frontrunner – the </w:t>
+      </w:r>
+      <w:r>
+        <w:rPr>
+          <w:rFonts w:ascii="Arial" w:hAnsi="Arial" w:cs="Arial"/>
+        </w:rPr>
+        <w:t>financial services sector</w:t>
+      </w:r>
+      <w:r>
+        <w:rPr>
+          <w:rFonts w:ascii="Arial" w:hAnsi="Arial" w:cs="Arial"/>
+        </w:rPr>
+        <w:t>. This burgeoning industry, propelled by the relentless march of innovation and digital transformation, emerged as a beacon of investment, attracting a disproportionate share of funding compared to other sectors.</w:t>
+      </w:r>
+    </w:p>
+    <w:p>
+      <w:pPr>
+        <w:rPr>
+          <w:rFonts w:ascii="Arial" w:hAnsi="Arial" w:cs="Arial"/>
+        </w:rPr>
+      </w:pPr>
+      <w:r>
+        <w:rPr>
+          <w:rFonts w:ascii="Arial" w:hAnsi="Arial" w:cs="Arial"/>
+        </w:rPr>
+        <w:drawing>
+          <wp:inline distT="0" distB="0" distL="0" distR="0" wp14:anchorId="4DB69A48" wp14:editId="0F4D00E2">
+            <wp:extent cx="5943600" cy="3357245"/>
+            <wp:effectExtent l="0" t="0" r="0" b="0"/>
+            <wp:docPr id="1240012432" name="Picture 1"/>
+            <wp:cNvGraphicFramePr>
+              <a:graphicFrameLocks xmlns:a="http://schemas.openxmlformats.org/drawingml/2006/main" noChangeAspect="1"/>
+            </wp:cNvGraphicFramePr>
+            <a:graphic xmlns:a="http://schemas.openxmlformats.org/drawingml/2006/main">
+              <a:graphicData uri="http://schemas.openxmlformats.org/drawingml/2006/picture">
+                <pic:pic xmlns:pic="http://schemas.openxmlformats.org/drawingml/2006/picture">
+                  <pic:nvPicPr>
+                    <pic:cNvPr id="1240012432" name=""/>
+                    <pic:cNvPicPr/>
+                  </pic:nvPicPr>
+                  <pic:blipFill>
+                    <a:blip r:embed="rId4"/>
+                    <a:stretch>
+                      <a:fillRect/>
+                    </a:stretch>
+                  </pic:blipFill>
+                  <pic:spPr>
+                    <a:xfrm>
+                      <a:off x="0" y="0"/>
+                      <a:ext cx="5943600" cy="3357245"/>
+                    </a:xfrm>
+                    <a:prstGeom prst="rect">
+                      <a:avLst/>
+                    </a:prstGeom>
+                  </pic:spPr>
+                </pic:pic>
+              </a:graphicData>
+            </a:graphic>
+          </wp:inline>
+        </w:drawing>
+      </w:r>
+      <w:r>
+        <w:rPr>
+          <w:rFonts w:ascii="Arial" w:hAnsi="Arial" w:cs="Arial"/>
+        </w:rPr>
+        <w:t xml:space="preserve">The allure of the </w:t>
+      </w:r>
+      <w:r>
+        <w:rPr>
+          <w:rFonts w:ascii="Arial" w:hAnsi="Arial" w:cs="Arial"/>
+        </w:rPr>
+        <w:t xml:space="preserve">financial </w:t>
+      </w:r>
+      <w:r>
+        <w:rPr>
+          <w:rFonts w:ascii="Arial" w:hAnsi="Arial" w:cs="Arial"/>
+        </w:rPr>
+        <w:t>sector lay in its promise of scalability, disruption, and the potential to reshape entire industries. From cutting-edge software solutions to groundbreaking hardware innovations, this sector captivated investors with its boundless possibilities and the allure of being at the forefront of the digital revolution.</w:t>
       </w:r>
     </w:p>
     <w:p>
@@ -795,34 +833,157 @@
         <w:rPr>
           <w:rFonts w:ascii="Arial" w:hAnsi="Arial" w:cs="Arial"/>
         </w:rPr>
-        <w:t>, our analysis painted a vivid picture of the ecosystem's evolution. Early-stage ventures, brimming with ideas and potential, secured a significant portion of funding, reflecting the appetite for innovative concepts and the willingness of investors to nurture nascent businesses.</w:t>
-      </w:r>
-    </w:p>
-    <w:p>
-      <w:pPr>
-        <w:rPr>
-          <w:rFonts w:ascii="Arial" w:hAnsi="Arial" w:cs="Arial"/>
-        </w:rPr>
-      </w:pPr>
-      <w:r>
-        <w:rPr>
-          <w:rFonts w:ascii="Arial" w:hAnsi="Arial" w:cs="Arial"/>
-          <w:highlight w:val="yellow"/>
-        </w:rPr>
-        <w:t># Insert a bar chart or column chart comparing funding amounts received by startups at different stages (early, growth, mature).</w:t>
-      </w:r>
-    </w:p>
-    <w:p>
-      <w:pPr>
-        <w:rPr>
-          <w:rFonts w:ascii="Arial" w:hAnsi="Arial" w:cs="Arial"/>
-        </w:rPr>
-      </w:pPr>
-      <w:r>
-        <w:rPr>
-          <w:rFonts w:ascii="Arial" w:hAnsi="Arial" w:cs="Arial"/>
-        </w:rPr>
-        <w:t>However, as startups progressed through the growth and maturity stages, the influx of funding amplified, mirroring the increasing confidence and validation that accompanied each milestone. Established players, with proven track records and robust business models, commanded substantial investments, underscoring the significance of sustained performance and scalability in attracting capital.</w:t>
+        <w:t xml:space="preserve">, our analysis painted a vivid picture of the ecosystem's evolution. </w:t>
+      </w:r>
+      <w:r>
+        <w:rPr>
+          <w:rFonts w:ascii="Arial" w:hAnsi="Arial" w:cs="Arial"/>
+        </w:rPr>
+        <w:t>Normally one could guess either the e</w:t>
+      </w:r>
+      <w:r>
+        <w:rPr>
+          <w:rFonts w:ascii="Arial" w:hAnsi="Arial" w:cs="Arial"/>
+        </w:rPr>
+        <w:t xml:space="preserve">arly-stage ventures, brimming with ideas and potential, </w:t>
+      </w:r>
+      <w:r>
+        <w:rPr>
+          <w:rFonts w:ascii="Arial" w:hAnsi="Arial" w:cs="Arial"/>
+        </w:rPr>
+        <w:t xml:space="preserve">or the </w:t>
+      </w:r>
+      <w:r>
+        <w:rPr>
+          <w:rFonts w:ascii="Arial" w:hAnsi="Arial" w:cs="Arial"/>
+        </w:rPr>
+        <w:t>established players</w:t>
+      </w:r>
+      <w:r>
+        <w:rPr>
+          <w:rFonts w:ascii="Arial" w:hAnsi="Arial" w:cs="Arial"/>
+        </w:rPr>
+        <w:t xml:space="preserve">, brimmed </w:t>
+      </w:r>
+      <w:r>
+        <w:rPr>
+          <w:rFonts w:ascii="Arial" w:hAnsi="Arial" w:cs="Arial"/>
+        </w:rPr>
+        <w:t>with proven track records and robust business models</w:t>
+      </w:r>
+      <w:r>
+        <w:rPr>
+          <w:rFonts w:ascii="Arial" w:hAnsi="Arial" w:cs="Arial"/>
+        </w:rPr>
+        <w:t xml:space="preserve">, should have </w:t>
+      </w:r>
+      <w:r>
+        <w:rPr>
+          <w:rFonts w:ascii="Arial" w:hAnsi="Arial" w:cs="Arial"/>
+        </w:rPr>
+        <w:t>secured a significant portion of funding, reflecting the appetite for</w:t>
+      </w:r>
+      <w:r>
+        <w:rPr>
+          <w:rFonts w:ascii="Arial" w:hAnsi="Arial" w:cs="Arial"/>
+        </w:rPr>
+        <w:t xml:space="preserve"> either</w:t>
+      </w:r>
+      <w:r>
+        <w:rPr>
+          <w:rFonts w:ascii="Arial" w:hAnsi="Arial" w:cs="Arial"/>
+        </w:rPr>
+        <w:t xml:space="preserve"> innovative concepts </w:t>
+      </w:r>
+      <w:r>
+        <w:rPr>
+          <w:rFonts w:ascii="Arial" w:hAnsi="Arial" w:cs="Arial"/>
+        </w:rPr>
+        <w:t xml:space="preserve">or for tested and dried ventures. </w:t>
+      </w:r>
+      <w:r>
+        <w:rPr>
+          <w:rFonts w:ascii="Arial" w:hAnsi="Arial" w:cs="Arial"/>
+        </w:rPr>
+        <w:lastRenderedPageBreak/>
+        <w:t xml:space="preserve">Unfortunately, however, our datasets, due to </w:t>
+      </w:r>
+      <w:r>
+        <w:rPr>
+          <w:rFonts w:ascii="Arial" w:hAnsi="Arial" w:cs="Arial"/>
+        </w:rPr>
+        <w:t>their</w:t>
+      </w:r>
+      <w:r>
+        <w:rPr>
+          <w:rFonts w:ascii="Arial" w:hAnsi="Arial" w:cs="Arial"/>
+        </w:rPr>
+        <w:t xml:space="preserve"> tons of missing and mislabeled values, couldn’t </w:t>
+      </w:r>
+      <w:r>
+        <w:rPr>
+          <w:rFonts w:ascii="Arial" w:hAnsi="Arial" w:cs="Arial"/>
+        </w:rPr>
+        <w:t>allow us deliver concrete answers to this particular business question</w:t>
+      </w:r>
+      <w:r>
+        <w:rPr>
+          <w:rFonts w:ascii="Arial" w:hAnsi="Arial" w:cs="Arial"/>
+        </w:rPr>
+        <w:t>.</w:t>
+      </w:r>
+    </w:p>
+    <w:p>
+      <w:pPr>
+        <w:rPr>
+          <w:rFonts w:ascii="Arial" w:hAnsi="Arial" w:cs="Arial"/>
+        </w:rPr>
+      </w:pPr>
+      <w:r>
+        <w:rPr>
+          <w:rFonts w:ascii="Arial" w:hAnsi="Arial" w:cs="Arial"/>
+        </w:rPr>
+        <w:drawing>
+          <wp:inline distT="0" distB="0" distL="0" distR="0" wp14:anchorId="49228617" wp14:editId="56CA9300">
+            <wp:extent cx="5943600" cy="3474085"/>
+            <wp:effectExtent l="0" t="0" r="0" b="0"/>
+            <wp:docPr id="1420494903" name="Picture 1"/>
+            <wp:cNvGraphicFramePr>
+              <a:graphicFrameLocks xmlns:a="http://schemas.openxmlformats.org/drawingml/2006/main" noChangeAspect="1"/>
+            </wp:cNvGraphicFramePr>
+            <a:graphic xmlns:a="http://schemas.openxmlformats.org/drawingml/2006/main">
+              <a:graphicData uri="http://schemas.openxmlformats.org/drawingml/2006/picture">
+                <pic:pic xmlns:pic="http://schemas.openxmlformats.org/drawingml/2006/picture">
+                  <pic:nvPicPr>
+                    <pic:cNvPr id="1420494903" name=""/>
+                    <pic:cNvPicPr/>
+                  </pic:nvPicPr>
+                  <pic:blipFill>
+                    <a:blip r:embed="rId5"/>
+                    <a:stretch>
+                      <a:fillRect/>
+                    </a:stretch>
+                  </pic:blipFill>
+                  <pic:spPr>
+                    <a:xfrm>
+                      <a:off x="0" y="0"/>
+                      <a:ext cx="5943600" cy="3474085"/>
+                    </a:xfrm>
+                    <a:prstGeom prst="rect">
+                      <a:avLst/>
+                    </a:prstGeom>
+                  </pic:spPr>
+                </pic:pic>
+              </a:graphicData>
+            </a:graphic>
+          </wp:inline>
+        </w:drawing>
+      </w:r>
+      <w:r>
+        <w:rPr>
+          <w:rFonts w:ascii="Arial" w:hAnsi="Arial" w:cs="Arial"/>
+        </w:rPr>
+        <w:t xml:space="preserve"> </w:t>
       </w:r>
     </w:p>
     <w:p>
@@ -862,20 +1023,53 @@
         <w:rPr>
           <w:rFonts w:ascii="Arial" w:hAnsi="Arial" w:cs="Arial"/>
         </w:rPr>
-        <w:t># Insert heat map highlighting the geographical distribution of funding across different regions or states in India.</w:t>
-      </w:r>
-    </w:p>
-    <w:p>
-      <w:pPr>
-        <w:rPr>
-          <w:rFonts w:ascii="Arial" w:hAnsi="Arial" w:cs="Arial"/>
-        </w:rPr>
-      </w:pPr>
-      <w:r>
-        <w:rPr>
-          <w:rFonts w:ascii="Arial" w:hAnsi="Arial" w:cs="Arial"/>
-        </w:rPr>
         <w:lastRenderedPageBreak/>
+        <w:drawing>
+          <wp:inline distT="0" distB="0" distL="0" distR="0" wp14:anchorId="41886AC5" wp14:editId="2974EB3A">
+            <wp:extent cx="5943600" cy="4097020"/>
+            <wp:effectExtent l="0" t="0" r="0" b="0"/>
+            <wp:docPr id="2025548440" name="Picture 1"/>
+            <wp:cNvGraphicFramePr>
+              <a:graphicFrameLocks xmlns:a="http://schemas.openxmlformats.org/drawingml/2006/main" noChangeAspect="1"/>
+            </wp:cNvGraphicFramePr>
+            <a:graphic xmlns:a="http://schemas.openxmlformats.org/drawingml/2006/main">
+              <a:graphicData uri="http://schemas.openxmlformats.org/drawingml/2006/picture">
+                <pic:pic xmlns:pic="http://schemas.openxmlformats.org/drawingml/2006/picture">
+                  <pic:nvPicPr>
+                    <pic:cNvPr id="2025548440" name=""/>
+                    <pic:cNvPicPr/>
+                  </pic:nvPicPr>
+                  <pic:blipFill>
+                    <a:blip r:embed="rId6"/>
+                    <a:stretch>
+                      <a:fillRect/>
+                    </a:stretch>
+                  </pic:blipFill>
+                  <pic:spPr>
+                    <a:xfrm>
+                      <a:off x="0" y="0"/>
+                      <a:ext cx="5943600" cy="4097020"/>
+                    </a:xfrm>
+                    <a:prstGeom prst="rect">
+                      <a:avLst/>
+                    </a:prstGeom>
+                  </pic:spPr>
+                </pic:pic>
+              </a:graphicData>
+            </a:graphic>
+          </wp:inline>
+        </w:drawing>
+      </w:r>
+      <w:r>
+        <w:rPr>
+          <w:rFonts w:ascii="Arial" w:hAnsi="Arial" w:cs="Arial"/>
+        </w:rPr>
+        <w:t xml:space="preserve"> </w:t>
+      </w:r>
+      <w:r>
+        <w:rPr>
+          <w:rFonts w:ascii="Arial" w:hAnsi="Arial" w:cs="Arial"/>
+        </w:rPr>
         <w:t>This phenomenon underscored the importance of location in accessing the lifeblood of funding, with startups in these bustling hubs benefiting from proximity to investors, mentors, and a thriving support ecosystem. Conversely, those venturing into the hinterlands often found themselves grappling with limited access to resources, highlighting the need for initiatives that could level the playing field and empower entrepreneurs across the nation.</w:t>
       </w:r>
     </w:p>
@@ -948,7 +1142,86 @@
         <w:rPr>
           <w:rFonts w:ascii="Arial" w:hAnsi="Arial" w:cs="Arial"/>
         </w:rPr>
-        <w:t>First and foremost, market demand emerged as a paramount factor, a beacon that guided investors in their pursuit of viable opportunities. Startups that could demonstrate a deep understanding of their target market, coupled with a solution that resonated with customer needs, commanded attention and respect.</w:t>
+        <w:t xml:space="preserve">First and foremost, market demand emerged as a paramount factor, a beacon that guided investors in their pursuit of viable opportunities. </w:t>
+      </w:r>
+      <w:r>
+        <w:rPr>
+          <w:rFonts w:ascii="Arial" w:hAnsi="Arial" w:cs="Arial"/>
+        </w:rPr>
+        <w:t xml:space="preserve">Overall, our analysis has clearly demonstrated </w:t>
+      </w:r>
+      <w:r>
+        <w:rPr>
+          <w:rFonts w:ascii="Arial" w:hAnsi="Arial" w:cs="Arial"/>
+        </w:rPr>
+        <w:lastRenderedPageBreak/>
+        <w:t>that the appetite for investment in the Indian Startup Environment has been very high and increasing at a disproportionate level, as the graph below shows.</w:t>
+      </w:r>
+    </w:p>
+    <w:p>
+      <w:pPr>
+        <w:rPr>
+          <w:rFonts w:ascii="Arial" w:hAnsi="Arial" w:cs="Arial"/>
+        </w:rPr>
+      </w:pPr>
+      <w:r>
+        <w:rPr>
+          <w:rFonts w:ascii="Arial" w:hAnsi="Arial" w:cs="Arial"/>
+        </w:rPr>
+        <w:drawing>
+          <wp:inline distT="0" distB="0" distL="0" distR="0" wp14:anchorId="67E5B307" wp14:editId="22296333">
+            <wp:extent cx="5943600" cy="3467100"/>
+            <wp:effectExtent l="0" t="0" r="0" b="0"/>
+            <wp:docPr id="244760804" name="Picture 1"/>
+            <wp:cNvGraphicFramePr>
+              <a:graphicFrameLocks xmlns:a="http://schemas.openxmlformats.org/drawingml/2006/main" noChangeAspect="1"/>
+            </wp:cNvGraphicFramePr>
+            <a:graphic xmlns:a="http://schemas.openxmlformats.org/drawingml/2006/main">
+              <a:graphicData uri="http://schemas.openxmlformats.org/drawingml/2006/picture">
+                <pic:pic xmlns:pic="http://schemas.openxmlformats.org/drawingml/2006/picture">
+                  <pic:nvPicPr>
+                    <pic:cNvPr id="244760804" name=""/>
+                    <pic:cNvPicPr/>
+                  </pic:nvPicPr>
+                  <pic:blipFill>
+                    <a:blip r:embed="rId7"/>
+                    <a:stretch>
+                      <a:fillRect/>
+                    </a:stretch>
+                  </pic:blipFill>
+                  <pic:spPr>
+                    <a:xfrm>
+                      <a:off x="0" y="0"/>
+                      <a:ext cx="5943600" cy="3467100"/>
+                    </a:xfrm>
+                    <a:prstGeom prst="rect">
+                      <a:avLst/>
+                    </a:prstGeom>
+                  </pic:spPr>
+                </pic:pic>
+              </a:graphicData>
+            </a:graphic>
+          </wp:inline>
+        </w:drawing>
+      </w:r>
+      <w:r>
+        <w:rPr>
+          <w:rFonts w:ascii="Arial" w:hAnsi="Arial" w:cs="Arial"/>
+        </w:rPr>
+        <w:t xml:space="preserve"> </w:t>
+      </w:r>
+    </w:p>
+    <w:p>
+      <w:pPr>
+        <w:rPr>
+          <w:rFonts w:ascii="Arial" w:hAnsi="Arial" w:cs="Arial"/>
+        </w:rPr>
+      </w:pPr>
+      <w:r>
+        <w:rPr>
+          <w:rFonts w:ascii="Arial" w:hAnsi="Arial" w:cs="Arial"/>
+        </w:rPr>
+        <w:t>Startups that could demonstrate a deep understanding of their target market, coupled with a solution that resonated with customer needs, commanded attention and respect.</w:t>
       </w:r>
     </w:p>
     <w:p>
@@ -1015,21 +1288,7 @@
         <w:rPr>
           <w:rFonts w:ascii="Arial" w:hAnsi="Arial" w:cs="Arial"/>
         </w:rPr>
-        <w:t xml:space="preserve">The third and final consideration, often overlooked but profoundly influential, was the founding or parent company of the startup. The experience, established systems and </w:t>
-      </w:r>
-      <w:proofErr w:type="gramStart"/>
-      <w:r>
-        <w:rPr>
-          <w:rFonts w:ascii="Arial" w:hAnsi="Arial" w:cs="Arial"/>
-        </w:rPr>
-        <w:t>well developed</w:t>
-      </w:r>
-      <w:proofErr w:type="gramEnd"/>
-      <w:r>
-        <w:rPr>
-          <w:rFonts w:ascii="Arial" w:hAnsi="Arial" w:cs="Arial"/>
-        </w:rPr>
-        <w:t xml:space="preserve"> markets in other parts of the world are definitely key to a startup’s success and subsequent domination of the market in India. Investors sought out startups whose parent companies are already well established and big players somewhere else. </w:t>
+        <w:t xml:space="preserve">The third and final consideration, often overlooked but profoundly influential, was the founding or parent company of the startup. The experience, established systems and well developed markets in other parts of the world are definitely key to a startup’s success and subsequent domination of the market in India. Investors sought out startups whose parent companies are already well established and big players somewhere else. </w:t>
       </w:r>
     </w:p>
     <w:p>
@@ -1043,6 +1302,7 @@
           <w:rFonts w:ascii="Arial" w:hAnsi="Arial" w:cs="Arial"/>
           <w:highlight w:val="yellow"/>
         </w:rPr>
+        <w:lastRenderedPageBreak/>
         <w:t xml:space="preserve"># </w:t>
       </w:r>
       <w:r>
@@ -1070,28 +1330,13 @@
         <w:rPr>
           <w:rFonts w:ascii="Arial" w:hAnsi="Arial" w:cs="Arial"/>
         </w:rPr>
-        <w:lastRenderedPageBreak/>
         <w:t>Armed with these insights, startups can tailor their pitches and strategies to resonate with investor priorities. By demonstrating market validation, scalable growth potential, and ass</w:t>
       </w:r>
       <w:r>
         <w:rPr>
           <w:rFonts w:ascii="Arial" w:hAnsi="Arial" w:cs="Arial"/>
         </w:rPr>
-        <w:t xml:space="preserve">ociating with a </w:t>
-      </w:r>
-      <w:proofErr w:type="spellStart"/>
-      <w:r>
-        <w:rPr>
-          <w:rFonts w:ascii="Arial" w:hAnsi="Arial" w:cs="Arial"/>
-        </w:rPr>
-        <w:t>well established</w:t>
-      </w:r>
-      <w:proofErr w:type="spellEnd"/>
-      <w:r>
-        <w:rPr>
-          <w:rFonts w:ascii="Arial" w:hAnsi="Arial" w:cs="Arial"/>
-        </w:rPr>
-        <w:t xml:space="preserve"> and well performing parent company</w:t>
+        <w:t>ociating with a well established and well performing parent company</w:t>
       </w:r>
       <w:r>
         <w:rPr>
@@ -1225,6 +1470,7 @@
         <w:rPr>
           <w:rFonts w:ascii="Arial" w:hAnsi="Arial" w:cs="Arial"/>
         </w:rPr>
+        <w:lastRenderedPageBreak/>
         <w:t>Yet, amidst the boundless opportunities, we must also address the potential risks and challenges that lie ahead. Market volatility, regulatory shifts, and the ever-present threat of disruption by competitors are all factors that stakeholders must be cognizant of.</w:t>
       </w:r>
     </w:p>
@@ -1238,7 +1484,6 @@
         <w:rPr>
           <w:rFonts w:ascii="Arial" w:hAnsi="Arial" w:cs="Arial"/>
         </w:rPr>
-        <w:lastRenderedPageBreak/>
         <w:t>To mitigate these risks, we recommend a two-pronged approach. First, startups must embrace agility and adaptability, constantly reevaluating their strategies and pivoting when necessary to stay ahead of the curve. Second, investors and policymakers must foster a supportive ecosystem that provides mentorship, resources, and a nurturing environment for innovation to thrive.</w:t>
       </w:r>
     </w:p>
@@ -1354,27 +1599,27 @@
         <w:rPr>
           <w:rFonts w:ascii="Arial" w:hAnsi="Arial" w:cs="Arial"/>
         </w:rPr>
-        <w:t>Throughout our journey, we have witnessed the power of data-driven analysis in unraveling the intricacies of the Indian startup ecosystem. It is through this lens that we have been able to identify lucrative investment opportunities, unveil investor preferences, and chart a course towards sustainable success.</w:t>
-      </w:r>
-    </w:p>
-    <w:p>
-      <w:pPr>
-        <w:rPr>
-          <w:rFonts w:ascii="Arial" w:hAnsi="Arial" w:cs="Arial"/>
-        </w:rPr>
-      </w:pPr>
-      <w:r>
-        <w:rPr>
-          <w:rFonts w:ascii="Arial" w:hAnsi="Arial" w:cs="Arial"/>
-        </w:rPr>
-        <w:t xml:space="preserve">As we bid farewell to this chapter of our odyssey, we leave you with a clarion call – to embrace the revelations unveiled by our analysis, to harness the power of data, and to forge ahead with </w:t>
+        <w:t xml:space="preserve">Throughout our journey, we have witnessed the power of data-driven analysis in unraveling the intricacies of the Indian startup ecosystem. It is through this lens that we have been able to </w:t>
       </w:r>
       <w:r>
         <w:rPr>
           <w:rFonts w:ascii="Arial" w:hAnsi="Arial" w:cs="Arial"/>
         </w:rPr>
         <w:lastRenderedPageBreak/>
-        <w:t>unwavering determination. For it is in the fusion of knowledge, innovation, and strategic decision-making that the true potential of the Indian startup ecosystem can be unlocked, driving economic growth, fostering entrepreneurship, and propelling our nation towards a future where dreams take flight and boundaries are shattered.</w:t>
+        <w:t>identify lucrative investment opportunities, unveil investor preferences, and chart a course towards sustainable success.</w:t>
+      </w:r>
+    </w:p>
+    <w:p>
+      <w:pPr>
+        <w:rPr>
+          <w:rFonts w:ascii="Arial" w:hAnsi="Arial" w:cs="Arial"/>
+        </w:rPr>
+      </w:pPr>
+      <w:r>
+        <w:rPr>
+          <w:rFonts w:ascii="Arial" w:hAnsi="Arial" w:cs="Arial"/>
+        </w:rPr>
+        <w:t>As we bid farewell to this chapter of our odyssey, we leave you with a clarion call – to embrace the revelations unveiled by our analysis, to harness the power of data, and to forge ahead with unwavering determination. For it is in the fusion of knowledge, innovation, and strategic decision-making that the true potential of the Indian startup ecosystem can be unlocked, driving economic growth, fostering entrepreneurship, and propelling our nation towards a future where dreams take flight and boundaries are shattered.</w:t>
       </w:r>
     </w:p>
     <w:sectPr>

</xml_diff>

<commit_message>
I inserted graphs from Bright's latest .ipynb files
</commit_message>
<xml_diff>
--- a/Exploring_the_Indian_Startup_Ecosystem_Team_Selenium.docx
+++ b/Exploring_the_Indian_Startup_Ecosystem_Team_Selenium.docx
@@ -696,32 +696,235 @@
       <w:pPr>
         <w:rPr>
           <w:rFonts w:ascii="Arial" w:hAnsi="Arial" w:cs="Arial"/>
-        </w:rPr>
-      </w:pPr>
-      <w:r>
-        <w:rPr>
-          <w:rFonts w:ascii="Arial" w:hAnsi="Arial" w:cs="Arial"/>
-        </w:rPr>
-        <w:t>As we delved into the meticulously curated datasets, our analysis unveiled a treasure trove of insights that directly addressed the key business questions guiding our exploration. We navigated through the intricate patterns and trends, uncovering revelations that shed light on the dynamics of the Indian startup ecosystem.</w:t>
-      </w:r>
-    </w:p>
-    <w:p>
-      <w:pPr>
-        <w:rPr>
-          <w:rFonts w:ascii="Arial" w:hAnsi="Arial" w:cs="Arial"/>
-        </w:rPr>
-      </w:pPr>
-      <w:r>
-        <w:rPr>
-          <w:rFonts w:ascii="Arial" w:hAnsi="Arial" w:cs="Arial"/>
-        </w:rPr>
-        <w:t xml:space="preserve">Addressing the query of </w:t>
-      </w:r>
-      <w:r>
+          <w:highlight w:val="yellow"/>
+        </w:rPr>
+      </w:pPr>
+      <w:r>
+        <w:rPr>
+          <w:rFonts w:ascii="Arial" w:hAnsi="Arial" w:cs="Arial"/>
+        </w:rPr>
+        <w:t xml:space="preserve">As we delved into the meticulously curated datasets, our analysis unveiled a treasure trove of </w:t>
+      </w:r>
+      <w:r>
+        <w:rPr>
+          <w:rFonts w:ascii="Arial" w:hAnsi="Arial" w:cs="Arial"/>
+          <w:highlight w:val="yellow"/>
+        </w:rPr>
+        <w:t>insights that directly addressed the key business questions guiding our exploration. We navigated through the intricate patterns and trends, uncovering revelations that shed light on the dynamics of the Indian startup ecosystem.</w:t>
+      </w:r>
+    </w:p>
+    <w:p>
+      <w:pPr>
+        <w:shd w:val="clear" w:color="auto" w:fill="FFFFFF"/>
+        <w:spacing w:line="285" w:lineRule="atLeast"/>
+        <w:rPr>
+          <w:rFonts w:ascii="Arial" w:hAnsi="Arial" w:cs="Arial"/>
+          <w:highlight w:val="yellow"/>
+        </w:rPr>
+      </w:pPr>
+      <w:r>
+        <w:rPr>
+          <w:rFonts w:ascii="Arial" w:hAnsi="Arial" w:cs="Arial"/>
+          <w:highlight w:val="yellow"/>
+        </w:rPr>
+        <w:t>To this end, l</w:t>
+      </w:r>
+      <w:r>
+        <w:rPr>
+          <w:rFonts w:ascii="Arial" w:hAnsi="Arial" w:cs="Arial"/>
+          <w:highlight w:val="yellow"/>
+        </w:rPr>
+        <w:t xml:space="preserve">et’s now refer back to our original hypothesis, </w:t>
+      </w:r>
+      <w:r>
+        <w:rPr>
+          <w:rFonts w:ascii="Arial" w:hAnsi="Arial" w:cs="Arial"/>
+          <w:highlight w:val="yellow"/>
+        </w:rPr>
+        <w:t xml:space="preserve">and watch the revelations that our data analysis work has made. </w:t>
+      </w:r>
+    </w:p>
+    <w:p>
+      <w:pPr>
+        <w:shd w:val="clear" w:color="auto" w:fill="FFFFFF"/>
+        <w:spacing w:line="285" w:lineRule="atLeast"/>
         <w:rPr>
           <w:rFonts w:ascii="Arial" w:hAnsi="Arial" w:cs="Arial"/>
           <w:i/>
           <w:iCs/>
+          <w:highlight w:val="yellow"/>
+        </w:rPr>
+      </w:pPr>
+      <w:r>
+        <w:rPr>
+          <w:rFonts w:ascii="Arial" w:hAnsi="Arial" w:cs="Arial"/>
+          <w:highlight w:val="yellow"/>
+        </w:rPr>
+        <w:t>Hypothesis:</w:t>
+      </w:r>
+      <w:r>
+        <w:rPr>
+          <w:rFonts w:ascii="Arial" w:hAnsi="Arial" w:cs="Arial"/>
+          <w:highlight w:val="yellow"/>
+        </w:rPr>
+        <w:t xml:space="preserve"> </w:t>
+      </w:r>
+      <w:r>
+        <w:rPr>
+          <w:rFonts w:ascii="Arial" w:hAnsi="Arial" w:cs="Arial"/>
+          <w:i/>
+          <w:iCs/>
+          <w:highlight w:val="yellow"/>
+        </w:rPr>
+        <w:t>The amount of funds a company receive depends on the sector a company belongs to.</w:t>
+      </w:r>
+    </w:p>
+    <w:p>
+      <w:pPr>
+        <w:shd w:val="clear" w:color="auto" w:fill="FFFFFF"/>
+        <w:spacing w:after="0" w:line="285" w:lineRule="atLeast"/>
+        <w:rPr>
+          <w:rFonts w:ascii="Arial" w:eastAsia="Times New Roman" w:hAnsi="Arial" w:cs="Arial"/>
+          <w:color w:val="000000"/>
+          <w:highlight w:val="yellow"/>
+        </w:rPr>
+      </w:pPr>
+      <w:r>
+        <w:rPr>
+          <w:rFonts w:ascii="Arial" w:eastAsia="Times New Roman" w:hAnsi="Arial" w:cs="Arial"/>
+          <w:color w:val="0451A5"/>
+          <w:highlight w:val="yellow"/>
+        </w:rPr>
+        <w:t>-</w:t>
+      </w:r>
+      <w:r>
+        <w:rPr>
+          <w:rFonts w:ascii="Arial" w:eastAsia="Times New Roman" w:hAnsi="Arial" w:cs="Arial"/>
+          <w:color w:val="000000"/>
+          <w:highlight w:val="yellow"/>
+        </w:rPr>
+        <w:t xml:space="preserve"> Null Hypothesis(</w:t>
+      </w:r>
+      <w:proofErr w:type="spellStart"/>
+      <w:r>
+        <w:rPr>
+          <w:rFonts w:ascii="Arial" w:eastAsia="Times New Roman" w:hAnsi="Arial" w:cs="Arial"/>
+          <w:color w:val="000000"/>
+          <w:highlight w:val="yellow"/>
+        </w:rPr>
+        <w:t>H_o</w:t>
+      </w:r>
+      <w:proofErr w:type="spellEnd"/>
+      <w:r>
+        <w:rPr>
+          <w:rFonts w:ascii="Arial" w:eastAsia="Times New Roman" w:hAnsi="Arial" w:cs="Arial"/>
+          <w:color w:val="000000"/>
+          <w:highlight w:val="yellow"/>
+        </w:rPr>
+        <w:t>) - The funds a company receive does not depend on the sector of investment</w:t>
+      </w:r>
+    </w:p>
+    <w:p>
+      <w:pPr>
+        <w:shd w:val="clear" w:color="auto" w:fill="FFFFFF"/>
+        <w:spacing w:after="0" w:line="285" w:lineRule="atLeast"/>
+        <w:rPr>
+          <w:rFonts w:ascii="Arial" w:eastAsia="Times New Roman" w:hAnsi="Arial" w:cs="Arial"/>
+          <w:color w:val="000000"/>
+          <w:highlight w:val="yellow"/>
+        </w:rPr>
+      </w:pPr>
+      <w:r>
+        <w:rPr>
+          <w:rFonts w:ascii="Arial" w:eastAsia="Times New Roman" w:hAnsi="Arial" w:cs="Arial"/>
+          <w:color w:val="0451A5"/>
+          <w:highlight w:val="yellow"/>
+        </w:rPr>
+        <w:t>-</w:t>
+      </w:r>
+      <w:r>
+        <w:rPr>
+          <w:rFonts w:ascii="Arial" w:eastAsia="Times New Roman" w:hAnsi="Arial" w:cs="Arial"/>
+          <w:color w:val="000000"/>
+          <w:highlight w:val="yellow"/>
+        </w:rPr>
+        <w:t xml:space="preserve"> Alternate Hypothesis(</w:t>
+      </w:r>
+      <w:proofErr w:type="spellStart"/>
+      <w:r>
+        <w:rPr>
+          <w:rFonts w:ascii="Arial" w:eastAsia="Times New Roman" w:hAnsi="Arial" w:cs="Arial"/>
+          <w:color w:val="000000"/>
+          <w:highlight w:val="yellow"/>
+        </w:rPr>
+        <w:t>H_a</w:t>
+      </w:r>
+      <w:proofErr w:type="spellEnd"/>
+      <w:r>
+        <w:rPr>
+          <w:rFonts w:ascii="Arial" w:eastAsia="Times New Roman" w:hAnsi="Arial" w:cs="Arial"/>
+          <w:color w:val="000000"/>
+          <w:highlight w:val="yellow"/>
+        </w:rPr>
+        <w:t>) - The funds a company receive depends on the sector of investment</w:t>
+      </w:r>
+    </w:p>
+    <w:p>
+      <w:pPr>
+        <w:shd w:val="clear" w:color="auto" w:fill="FFFFFF"/>
+        <w:spacing w:after="0" w:line="285" w:lineRule="atLeast"/>
+        <w:rPr>
+          <w:rFonts w:ascii="Arial" w:hAnsi="Arial" w:cs="Arial"/>
+          <w:highlight w:val="yellow"/>
+        </w:rPr>
+      </w:pPr>
+    </w:p>
+    <w:p>
+      <w:pPr>
+        <w:shd w:val="clear" w:color="auto" w:fill="FFFFFF"/>
+        <w:spacing w:after="0" w:line="285" w:lineRule="atLeast"/>
+        <w:rPr>
+          <w:rFonts w:ascii="Arial" w:hAnsi="Arial" w:cs="Arial"/>
+        </w:rPr>
+      </w:pPr>
+      <w:r>
+        <w:rPr>
+          <w:rFonts w:ascii="Arial" w:hAnsi="Arial" w:cs="Arial"/>
+          <w:highlight w:val="yellow"/>
+        </w:rPr>
+        <w:t>Since the p-value = 0.979 after the test is greater than the significance value of 0.05, we fail to reject the Null Hypothesis with an F-statistics of 0.402</w:t>
+      </w:r>
+      <w:r>
+        <w:rPr>
+          <w:rFonts w:ascii="Arial" w:hAnsi="Arial" w:cs="Arial"/>
+        </w:rPr>
+        <w:t xml:space="preserve"> </w:t>
+      </w:r>
+    </w:p>
+    <w:p>
+      <w:pPr>
+        <w:rPr>
+          <w:rFonts w:ascii="Arial" w:hAnsi="Arial" w:cs="Arial"/>
+        </w:rPr>
+      </w:pPr>
+    </w:p>
+    <w:p>
+      <w:pPr>
+        <w:rPr>
+          <w:rFonts w:ascii="Arial" w:hAnsi="Arial" w:cs="Arial"/>
+        </w:rPr>
+      </w:pPr>
+      <w:r>
+        <w:rPr>
+          <w:rFonts w:ascii="Arial" w:hAnsi="Arial" w:cs="Arial"/>
+        </w:rPr>
+        <w:t xml:space="preserve">Addressing the query of </w:t>
+      </w:r>
+      <w:r>
+        <w:rPr>
+          <w:rFonts w:ascii="Arial" w:hAnsi="Arial" w:cs="Arial"/>
+          <w:i/>
+          <w:iCs/>
         </w:rPr>
         <w:t>which sector received the most funding during the 2018-2019</w:t>
       </w:r>
@@ -754,6 +957,7 @@
         <w:rPr>
           <w:rFonts w:ascii="Arial" w:hAnsi="Arial" w:cs="Arial"/>
         </w:rPr>
+        <w:lastRenderedPageBreak/>
         <w:drawing>
           <wp:inline distT="0" distB="0" distL="0" distR="0" wp14:anchorId="4DB69A48" wp14:editId="0F4D00E2">
             <wp:extent cx="5943600" cy="3357245"/>
@@ -899,50 +1103,44 @@
         <w:rPr>
           <w:rFonts w:ascii="Arial" w:hAnsi="Arial" w:cs="Arial"/>
         </w:rPr>
-        <w:t xml:space="preserve">or for tested and dried ventures. </w:t>
-      </w:r>
+        <w:t xml:space="preserve">or for tested and dried ventures. Unfortunately, however, our datasets, due to </w:t>
+      </w:r>
+      <w:r>
+        <w:rPr>
+          <w:rFonts w:ascii="Arial" w:hAnsi="Arial" w:cs="Arial"/>
+        </w:rPr>
+        <w:t>their</w:t>
+      </w:r>
+      <w:r>
+        <w:rPr>
+          <w:rFonts w:ascii="Arial" w:hAnsi="Arial" w:cs="Arial"/>
+        </w:rPr>
+        <w:t xml:space="preserve"> tons of missing and mislabeled values, couldn’t </w:t>
+      </w:r>
+      <w:r>
+        <w:rPr>
+          <w:rFonts w:ascii="Arial" w:hAnsi="Arial" w:cs="Arial"/>
+        </w:rPr>
+        <w:t>allow us deliver concrete answers to this particular business question</w:t>
+      </w:r>
+      <w:r>
+        <w:rPr>
+          <w:rFonts w:ascii="Arial" w:hAnsi="Arial" w:cs="Arial"/>
+        </w:rPr>
+        <w:t>.</w:t>
+      </w:r>
+    </w:p>
+    <w:p>
+      <w:pPr>
+        <w:rPr>
+          <w:rFonts w:ascii="Arial" w:hAnsi="Arial" w:cs="Arial"/>
+        </w:rPr>
+      </w:pPr>
       <w:r>
         <w:rPr>
           <w:rFonts w:ascii="Arial" w:hAnsi="Arial" w:cs="Arial"/>
         </w:rPr>
         <w:lastRenderedPageBreak/>
-        <w:t xml:space="preserve">Unfortunately, however, our datasets, due to </w:t>
-      </w:r>
-      <w:r>
-        <w:rPr>
-          <w:rFonts w:ascii="Arial" w:hAnsi="Arial" w:cs="Arial"/>
-        </w:rPr>
-        <w:t>their</w:t>
-      </w:r>
-      <w:r>
-        <w:rPr>
-          <w:rFonts w:ascii="Arial" w:hAnsi="Arial" w:cs="Arial"/>
-        </w:rPr>
-        <w:t xml:space="preserve"> tons of missing and mislabeled values, couldn’t </w:t>
-      </w:r>
-      <w:r>
-        <w:rPr>
-          <w:rFonts w:ascii="Arial" w:hAnsi="Arial" w:cs="Arial"/>
-        </w:rPr>
-        <w:t>allow us deliver concrete answers to this particular business question</w:t>
-      </w:r>
-      <w:r>
-        <w:rPr>
-          <w:rFonts w:ascii="Arial" w:hAnsi="Arial" w:cs="Arial"/>
-        </w:rPr>
-        <w:t>.</w:t>
-      </w:r>
-    </w:p>
-    <w:p>
-      <w:pPr>
-        <w:rPr>
-          <w:rFonts w:ascii="Arial" w:hAnsi="Arial" w:cs="Arial"/>
-        </w:rPr>
-      </w:pPr>
-      <w:r>
-        <w:rPr>
-          <w:rFonts w:ascii="Arial" w:hAnsi="Arial" w:cs="Arial"/>
-        </w:rPr>
         <w:drawing>
           <wp:inline distT="0" distB="0" distL="0" distR="0" wp14:anchorId="49228617" wp14:editId="56CA9300">
             <wp:extent cx="5943600" cy="3474085"/>
@@ -1090,20 +1288,6 @@
       <w:pPr>
         <w:rPr>
           <w:rFonts w:ascii="Arial" w:hAnsi="Arial" w:cs="Arial"/>
-        </w:rPr>
-      </w:pPr>
-      <w:r>
-        <w:rPr>
-          <w:rFonts w:ascii="Arial" w:hAnsi="Arial" w:cs="Arial"/>
-          <w:highlight w:val="yellow"/>
-        </w:rPr>
-        <w:t>## Include results of our hypotheses testing together with the results of the UNIVARIATE and MULTIVARIATE analyses.</w:t>
-      </w:r>
-    </w:p>
-    <w:p>
-      <w:pPr>
-        <w:rPr>
-          <w:rFonts w:ascii="Arial" w:hAnsi="Arial" w:cs="Arial"/>
           <w:b/>
           <w:bCs/>
         </w:rPr>
@@ -1148,26 +1332,20 @@
         <w:rPr>
           <w:rFonts w:ascii="Arial" w:hAnsi="Arial" w:cs="Arial"/>
         </w:rPr>
-        <w:t xml:space="preserve">Overall, our analysis has clearly demonstrated </w:t>
-      </w:r>
+        <w:t>Overall, our analysis has clearly demonstrated that the appetite for investment in the Indian Startup Environment has been very high and increasing at a disproportionate level, as the graph below shows.</w:t>
+      </w:r>
+    </w:p>
+    <w:p>
+      <w:pPr>
+        <w:rPr>
+          <w:rFonts w:ascii="Arial" w:hAnsi="Arial" w:cs="Arial"/>
+        </w:rPr>
+      </w:pPr>
       <w:r>
         <w:rPr>
           <w:rFonts w:ascii="Arial" w:hAnsi="Arial" w:cs="Arial"/>
         </w:rPr>
         <w:lastRenderedPageBreak/>
-        <w:t>that the appetite for investment in the Indian Startup Environment has been very high and increasing at a disproportionate level, as the graph below shows.</w:t>
-      </w:r>
-    </w:p>
-    <w:p>
-      <w:pPr>
-        <w:rPr>
-          <w:rFonts w:ascii="Arial" w:hAnsi="Arial" w:cs="Arial"/>
-        </w:rPr>
-      </w:pPr>
-      <w:r>
-        <w:rPr>
-          <w:rFonts w:ascii="Arial" w:hAnsi="Arial" w:cs="Arial"/>
-        </w:rPr>
         <w:drawing>
           <wp:inline distT="0" distB="0" distL="0" distR="0" wp14:anchorId="67E5B307" wp14:editId="22296333">
             <wp:extent cx="5943600" cy="3467100"/>
@@ -1213,15 +1391,104 @@
     </w:p>
     <w:p>
       <w:pPr>
-        <w:rPr>
-          <w:rFonts w:ascii="Arial" w:hAnsi="Arial" w:cs="Arial"/>
-        </w:rPr>
-      </w:pPr>
-      <w:r>
-        <w:rPr>
-          <w:rFonts w:ascii="Arial" w:hAnsi="Arial" w:cs="Arial"/>
-        </w:rPr>
-        <w:t>Startups that could demonstrate a deep understanding of their target market, coupled with a solution that resonated with customer needs, commanded attention and respect.</w:t>
+        <w:shd w:val="clear" w:color="auto" w:fill="FFFFFF"/>
+        <w:spacing w:after="0" w:line="285" w:lineRule="atLeast"/>
+        <w:rPr>
+          <w:rFonts w:ascii="Arial" w:hAnsi="Arial" w:cs="Arial"/>
+        </w:rPr>
+      </w:pPr>
+    </w:p>
+    <w:p>
+      <w:pPr>
+        <w:rPr>
+          <w:rFonts w:ascii="Arial" w:hAnsi="Arial" w:cs="Arial"/>
+        </w:rPr>
+      </w:pPr>
+      <w:r>
+        <w:rPr>
+          <w:rFonts w:ascii="Arial" w:hAnsi="Arial" w:cs="Arial"/>
+        </w:rPr>
+        <w:t xml:space="preserve">Startups that could demonstrate a deep understanding of their target market, coupled with a </w:t>
+      </w:r>
+      <w:r>
+        <w:rPr>
+          <w:rFonts w:ascii="Arial" w:hAnsi="Arial" w:cs="Arial"/>
+        </w:rPr>
+        <w:t>s</w:t>
+      </w:r>
+      <w:r>
+        <w:rPr>
+          <w:rFonts w:ascii="Arial" w:hAnsi="Arial" w:cs="Arial"/>
+        </w:rPr>
+        <w:t>calability</w:t>
+      </w:r>
+      <w:r>
+        <w:rPr>
+          <w:rFonts w:ascii="Arial" w:hAnsi="Arial" w:cs="Arial"/>
+        </w:rPr>
+        <w:t>,</w:t>
+      </w:r>
+      <w:r>
+        <w:rPr>
+          <w:rFonts w:ascii="Arial" w:hAnsi="Arial" w:cs="Arial"/>
+        </w:rPr>
+        <w:t xml:space="preserve"> emerged as a siren song that captivated investors with visions of exponential growth and industry dominance. In a world where disruption is the norm, those startups that could seamlessly navigate the treacherous waters of rapid expansion held the keys to unlocking unprecedented returns.</w:t>
+      </w:r>
+    </w:p>
+    <w:p>
+      <w:pPr>
+        <w:rPr>
+          <w:rFonts w:ascii="Arial" w:hAnsi="Arial" w:cs="Arial"/>
+        </w:rPr>
+      </w:pPr>
+      <w:r>
+        <w:rPr>
+          <w:rFonts w:ascii="Arial" w:hAnsi="Arial" w:cs="Arial"/>
+        </w:rPr>
+        <w:t xml:space="preserve">Our analysis revealed that investors favored startups </w:t>
+      </w:r>
+      <w:r>
+        <w:rPr>
+          <w:rFonts w:ascii="Arial" w:hAnsi="Arial" w:cs="Arial"/>
+        </w:rPr>
+        <w:t xml:space="preserve">in the financial sector which most </w:t>
+      </w:r>
+      <w:r>
+        <w:rPr>
+          <w:rFonts w:ascii="Arial" w:hAnsi="Arial" w:cs="Arial"/>
+        </w:rPr>
+        <w:t xml:space="preserve">definitely supported </w:t>
+      </w:r>
+      <w:r>
+        <w:rPr>
+          <w:rFonts w:ascii="Arial" w:hAnsi="Arial" w:cs="Arial"/>
+        </w:rPr>
+        <w:t xml:space="preserve">scalable business models, robust technology infrastructures, and a clear roadmap for sustained growth. </w:t>
+      </w:r>
+      <w:r>
+        <w:rPr>
+          <w:rFonts w:ascii="Arial" w:hAnsi="Arial" w:cs="Arial"/>
+        </w:rPr>
+        <w:t xml:space="preserve">Given the size of the Indian population, the definite massive demand for such services, and higher technology adoption rate in the population, this revelation may not as such be a surprise.  </w:t>
+      </w:r>
+      <w:r>
+        <w:rPr>
+          <w:rFonts w:ascii="Arial" w:hAnsi="Arial" w:cs="Arial"/>
+        </w:rPr>
+        <w:t>The allure of ventures with the potential to dominate their respective markets proved irresistible, fueling investment decisions that prioritized scalability as a critical factor.</w:t>
+      </w:r>
+    </w:p>
+    <w:p>
+      <w:pPr>
+        <w:rPr>
+          <w:rFonts w:ascii="Arial" w:hAnsi="Arial" w:cs="Arial"/>
+        </w:rPr>
+      </w:pPr>
+      <w:r>
+        <w:rPr>
+          <w:rFonts w:ascii="Arial" w:hAnsi="Arial" w:cs="Arial"/>
+        </w:rPr>
+        <w:t xml:space="preserve">The third and final consideration, often overlooked but profoundly influential, was the founding or parent company of the startup. The experience, established systems and well developed markets in other parts of the world are definitely key to a startup’s success and subsequent domination of the market in India. Investors sought out startups whose parent companies are already well established and big players somewhere else. </w:t>
       </w:r>
     </w:p>
     <w:p>
@@ -1235,88 +1502,27 @@
           <w:rFonts w:ascii="Arial" w:hAnsi="Arial" w:cs="Arial"/>
           <w:highlight w:val="yellow"/>
         </w:rPr>
-        <w:t># Hey team, can we insert a chart or graph showcasing the correlation between funding amounts and market demand metrics, such as customer acquisition, revenue growth, or market size. Our Univariate and/or multivariate analysis must help us here</w:t>
-      </w:r>
-    </w:p>
-    <w:p>
-      <w:pPr>
-        <w:rPr>
-          <w:rFonts w:ascii="Arial" w:hAnsi="Arial" w:cs="Arial"/>
-        </w:rPr>
-      </w:pPr>
-      <w:r>
-        <w:rPr>
-          <w:rFonts w:ascii="Arial" w:hAnsi="Arial" w:cs="Arial"/>
-        </w:rPr>
-        <w:t>Scalability, the second consideration on our list, emerged as a siren song that captivated investors with visions of exponential growth and industry dominance. In a world where disruption is the norm, those startups that could seamlessly navigate the treacherous waters of rapid expansion held the keys to unlocking unprecedented returns.</w:t>
-      </w:r>
-    </w:p>
-    <w:p>
-      <w:pPr>
-        <w:rPr>
-          <w:rFonts w:ascii="Arial" w:hAnsi="Arial" w:cs="Arial"/>
-        </w:rPr>
-      </w:pPr>
+        <w:t>#</w:t>
+      </w:r>
       <w:r>
         <w:rPr>
           <w:rFonts w:ascii="Arial" w:hAnsi="Arial" w:cs="Arial"/>
           <w:highlight w:val="yellow"/>
         </w:rPr>
-        <w:t># Is it possible to insert a chart or graph illustrating the relationship between funding amounts and scalability metrics, such as user growth, geographical expansion, or revenue projections.</w:t>
-      </w:r>
-    </w:p>
-    <w:p>
-      <w:pPr>
-        <w:rPr>
-          <w:rFonts w:ascii="Arial" w:hAnsi="Arial" w:cs="Arial"/>
-        </w:rPr>
-      </w:pPr>
-      <w:r>
-        <w:rPr>
-          <w:rFonts w:ascii="Arial" w:hAnsi="Arial" w:cs="Arial"/>
-        </w:rPr>
-        <w:t>Our analysis revealed that investors favored startups with scalable business models, robust technology infrastructures, and a clear roadmap for sustained growth. The allure of ventures with the potential to dominate their respective markets proved irresistible, fueling investment decisions that prioritized scalability as a critical factor.</w:t>
-      </w:r>
-    </w:p>
-    <w:p>
-      <w:pPr>
-        <w:rPr>
-          <w:rFonts w:ascii="Arial" w:hAnsi="Arial" w:cs="Arial"/>
-        </w:rPr>
-      </w:pPr>
-      <w:r>
-        <w:rPr>
-          <w:rFonts w:ascii="Arial" w:hAnsi="Arial" w:cs="Arial"/>
-        </w:rPr>
-        <w:t xml:space="preserve">The third and final consideration, often overlooked but profoundly influential, was the founding or parent company of the startup. The experience, established systems and well developed markets in other parts of the world are definitely key to a startup’s success and subsequent domination of the market in India. Investors sought out startups whose parent companies are already well established and big players somewhere else. </w:t>
-      </w:r>
-    </w:p>
-    <w:p>
-      <w:pPr>
-        <w:rPr>
-          <w:rFonts w:ascii="Arial" w:hAnsi="Arial" w:cs="Arial"/>
-        </w:rPr>
-      </w:pPr>
+        <w:t xml:space="preserve"> Hey can you, i</w:t>
+      </w:r>
       <w:r>
         <w:rPr>
           <w:rFonts w:ascii="Arial" w:hAnsi="Arial" w:cs="Arial"/>
           <w:highlight w:val="yellow"/>
         </w:rPr>
-        <w:lastRenderedPageBreak/>
-        <w:t xml:space="preserve"># </w:t>
+        <w:t>nsert a chart or graph showcasing the correlation between funding amounts and headquarter</w:t>
       </w:r>
       <w:r>
         <w:rPr>
           <w:rFonts w:ascii="Arial" w:hAnsi="Arial" w:cs="Arial"/>
           <w:highlight w:val="yellow"/>
         </w:rPr>
-        <w:t>Insert a chart or graph showcasing the correlation between funding amounts and headquarter</w:t>
-      </w:r>
-      <w:r>
-        <w:rPr>
-          <w:rFonts w:ascii="Arial" w:hAnsi="Arial" w:cs="Arial"/>
-          <w:highlight w:val="yellow"/>
-        </w:rPr>
         <w:t>.</w:t>
       </w:r>
     </w:p>
@@ -1336,7 +1542,21 @@
         <w:rPr>
           <w:rFonts w:ascii="Arial" w:hAnsi="Arial" w:cs="Arial"/>
         </w:rPr>
-        <w:t>ociating with a well established and well performing parent company</w:t>
+        <w:t xml:space="preserve">ociating with a </w:t>
+      </w:r>
+      <w:proofErr w:type="spellStart"/>
+      <w:r>
+        <w:rPr>
+          <w:rFonts w:ascii="Arial" w:hAnsi="Arial" w:cs="Arial"/>
+        </w:rPr>
+        <w:t>well established</w:t>
+      </w:r>
+      <w:proofErr w:type="spellEnd"/>
+      <w:r>
+        <w:rPr>
+          <w:rFonts w:ascii="Arial" w:hAnsi="Arial" w:cs="Arial"/>
+        </w:rPr>
+        <w:t xml:space="preserve"> and well performing parent company</w:t>
       </w:r>
       <w:r>
         <w:rPr>
@@ -1470,7 +1690,6 @@
         <w:rPr>
           <w:rFonts w:ascii="Arial" w:hAnsi="Arial" w:cs="Arial"/>
         </w:rPr>
-        <w:lastRenderedPageBreak/>
         <w:t>Yet, amidst the boundless opportunities, we must also address the potential risks and challenges that lie ahead. Market volatility, regulatory shifts, and the ever-present threat of disruption by competitors are all factors that stakeholders must be cognizant of.</w:t>
       </w:r>
     </w:p>
@@ -1599,14 +1818,7 @@
         <w:rPr>
           <w:rFonts w:ascii="Arial" w:hAnsi="Arial" w:cs="Arial"/>
         </w:rPr>
-        <w:t xml:space="preserve">Throughout our journey, we have witnessed the power of data-driven analysis in unraveling the intricacies of the Indian startup ecosystem. It is through this lens that we have been able to </w:t>
-      </w:r>
-      <w:r>
-        <w:rPr>
-          <w:rFonts w:ascii="Arial" w:hAnsi="Arial" w:cs="Arial"/>
-        </w:rPr>
-        <w:lastRenderedPageBreak/>
-        <w:t>identify lucrative investment opportunities, unveil investor preferences, and chart a course towards sustainable success.</w:t>
+        <w:t>Throughout our journey, we have witnessed the power of data-driven analysis in unraveling the intricacies of the Indian startup ecosystem. It is through this lens that we have been able to identify lucrative investment opportunities, unveil investor preferences, and chart a course towards sustainable success.</w:t>
       </w:r>
     </w:p>
     <w:p>
@@ -2077,6 +2289,17 @@
       </w:tblBorders>
     </w:tblPr>
   </w:style>
+  <w:style w:type="character" w:styleId="Strong">
+    <w:name w:val="Strong"/>
+    <w:basedOn w:val="DefaultParagraphFont"/>
+    <w:uiPriority w:val="22"/>
+    <w:qFormat/>
+    <w:rsid w:val="00806586"/>
+    <w:rPr>
+      <w:b/>
+      <w:bCs/>
+    </w:rPr>
+  </w:style>
 </w:styles>
 </file>
 

</xml_diff>